<commit_message>
DB - PostgresSQL JOINS Notes Updated
</commit_message>
<xml_diff>
--- a/src/test/resources/PostgresSql/Sql Joins.docx
+++ b/src/test/resources/PostgresSql/Sql Joins.docx
@@ -52,23 +52,7 @@
           <w:sz w:val="24"/>
           <w:szCs w:val="24"/>
         </w:rPr>
-        <w:t xml:space="preserve">Fetch the </w:t>
-      </w:r>
-      <w:r>
-        <w:rPr>
-          <w:rFonts w:ascii="Times New Roman" w:hAnsi="Times New Roman" w:cs="Times New Roman"/>
-          <w:sz w:val="24"/>
-          <w:szCs w:val="24"/>
-        </w:rPr>
-        <w:t>employee’s</w:t>
-      </w:r>
-      <w:r>
-        <w:rPr>
-          <w:rFonts w:ascii="Times New Roman" w:hAnsi="Times New Roman" w:cs="Times New Roman"/>
-          <w:sz w:val="24"/>
-          <w:szCs w:val="24"/>
-        </w:rPr>
-        <w:t xml:space="preserve"> name and department name they belong to.</w:t>
+        <w:t>Fetch the employee’s name and department name they belong to.</w:t>
       </w:r>
     </w:p>
     <w:p>
@@ -922,23 +906,7 @@
           <w:sz w:val="24"/>
           <w:szCs w:val="24"/>
         </w:rPr>
-        <w:t>Fetch the details of all employees, their manager, their department and the</w:t>
-      </w:r>
-      <w:r>
-        <w:rPr>
-          <w:rFonts w:ascii="Times New Roman" w:hAnsi="Times New Roman" w:cs="Times New Roman"/>
-          <w:sz w:val="24"/>
-          <w:szCs w:val="24"/>
-        </w:rPr>
-        <w:t xml:space="preserve"> </w:t>
-      </w:r>
-      <w:r>
-        <w:rPr>
-          <w:rFonts w:ascii="Times New Roman" w:hAnsi="Times New Roman" w:cs="Times New Roman"/>
-          <w:sz w:val="24"/>
-          <w:szCs w:val="24"/>
-        </w:rPr>
-        <w:t>projects they work on.</w:t>
+        <w:t>Fetch the details of all employees, their manager, their department and the projects they work on.</w:t>
       </w:r>
     </w:p>
     <w:p>
@@ -1310,6 +1278,1354 @@
                   </pic:nvPicPr>
                   <pic:blipFill>
                     <a:blip r:embed="rId8"/>
+                    <a:stretch>
+                      <a:fillRect/>
+                    </a:stretch>
+                  </pic:blipFill>
+                  <pic:spPr>
+                    <a:xfrm>
+                      <a:off x="0" y="0"/>
+                      <a:ext cx="5731510" cy="3222625"/>
+                    </a:xfrm>
+                    <a:prstGeom prst="rect">
+                      <a:avLst/>
+                    </a:prstGeom>
+                  </pic:spPr>
+                </pic:pic>
+              </a:graphicData>
+            </a:graphic>
+          </wp:inline>
+        </w:drawing>
+      </w:r>
+    </w:p>
+    <w:p>
+      <w:pPr>
+        <w:pStyle w:val="Heading1"/>
+        <w:rPr>
+          <w:rFonts w:ascii="Times New Roman" w:hAnsi="Times New Roman" w:cs="Times New Roman"/>
+          <w:sz w:val="24"/>
+          <w:szCs w:val="24"/>
+        </w:rPr>
+      </w:pPr>
+      <w:r>
+        <w:rPr>
+          <w:rFonts w:ascii="Times New Roman" w:hAnsi="Times New Roman" w:cs="Times New Roman"/>
+          <w:sz w:val="24"/>
+          <w:szCs w:val="24"/>
+        </w:rPr>
+        <w:t>F</w:t>
+      </w:r>
+      <w:r>
+        <w:rPr>
+          <w:rFonts w:ascii="Times New Roman" w:hAnsi="Times New Roman" w:cs="Times New Roman"/>
+          <w:sz w:val="24"/>
+          <w:szCs w:val="24"/>
+        </w:rPr>
+        <w:t>ull</w:t>
+      </w:r>
+      <w:r>
+        <w:rPr>
+          <w:rFonts w:ascii="Times New Roman" w:hAnsi="Times New Roman" w:cs="Times New Roman"/>
+          <w:sz w:val="24"/>
+          <w:szCs w:val="24"/>
+        </w:rPr>
+        <w:t xml:space="preserve"> O</w:t>
+      </w:r>
+      <w:r>
+        <w:rPr>
+          <w:rFonts w:ascii="Times New Roman" w:hAnsi="Times New Roman" w:cs="Times New Roman"/>
+          <w:sz w:val="24"/>
+          <w:szCs w:val="24"/>
+        </w:rPr>
+        <w:t>uter</w:t>
+      </w:r>
+      <w:r>
+        <w:rPr>
+          <w:rFonts w:ascii="Times New Roman" w:hAnsi="Times New Roman" w:cs="Times New Roman"/>
+          <w:sz w:val="24"/>
+          <w:szCs w:val="24"/>
+        </w:rPr>
+        <w:t xml:space="preserve"> J</w:t>
+      </w:r>
+      <w:r>
+        <w:rPr>
+          <w:rFonts w:ascii="Times New Roman" w:hAnsi="Times New Roman" w:cs="Times New Roman"/>
+          <w:sz w:val="24"/>
+          <w:szCs w:val="24"/>
+        </w:rPr>
+        <w:t>oin</w:t>
+      </w:r>
+      <w:r>
+        <w:rPr>
+          <w:rFonts w:ascii="Times New Roman" w:hAnsi="Times New Roman" w:cs="Times New Roman"/>
+          <w:sz w:val="24"/>
+          <w:szCs w:val="24"/>
+        </w:rPr>
+        <w:t xml:space="preserve"> / F</w:t>
+      </w:r>
+      <w:r>
+        <w:rPr>
+          <w:rFonts w:ascii="Times New Roman" w:hAnsi="Times New Roman" w:cs="Times New Roman"/>
+          <w:sz w:val="24"/>
+          <w:szCs w:val="24"/>
+        </w:rPr>
+        <w:t>ull</w:t>
+      </w:r>
+      <w:r>
+        <w:rPr>
+          <w:rFonts w:ascii="Times New Roman" w:hAnsi="Times New Roman" w:cs="Times New Roman"/>
+          <w:sz w:val="24"/>
+          <w:szCs w:val="24"/>
+        </w:rPr>
+        <w:t xml:space="preserve"> J</w:t>
+      </w:r>
+      <w:r>
+        <w:rPr>
+          <w:rFonts w:ascii="Times New Roman" w:hAnsi="Times New Roman" w:cs="Times New Roman"/>
+          <w:sz w:val="24"/>
+          <w:szCs w:val="24"/>
+        </w:rPr>
+        <w:t>oin</w:t>
+      </w:r>
+    </w:p>
+    <w:p>
+      <w:pPr>
+        <w:rPr>
+          <w:b/>
+          <w:bCs/>
+        </w:rPr>
+      </w:pPr>
+      <w:r>
+        <w:rPr>
+          <w:b/>
+          <w:bCs/>
+          <w:highlight w:val="yellow"/>
+        </w:rPr>
+        <w:t>Full Join = Inner Join + All remaining records from Right table + All remaining</w:t>
+      </w:r>
+      <w:r>
+        <w:rPr>
+          <w:b/>
+          <w:bCs/>
+          <w:highlight w:val="yellow"/>
+        </w:rPr>
+        <w:t xml:space="preserve"> </w:t>
+      </w:r>
+      <w:r>
+        <w:rPr>
+          <w:b/>
+          <w:bCs/>
+          <w:highlight w:val="yellow"/>
+        </w:rPr>
+        <w:t>records from Left table.</w:t>
+      </w:r>
+    </w:p>
+    <w:p>
+      <w:pPr>
+        <w:rPr>
+          <w:b/>
+          <w:bCs/>
+          <w:color w:val="002060"/>
+          <w:highlight w:val="yellow"/>
+        </w:rPr>
+      </w:pPr>
+      <w:r>
+        <w:rPr>
+          <w:b/>
+          <w:bCs/>
+          <w:color w:val="002060"/>
+          <w:highlight w:val="yellow"/>
+        </w:rPr>
+        <w:t xml:space="preserve">select </w:t>
+      </w:r>
+      <w:proofErr w:type="spellStart"/>
+      <w:r>
+        <w:rPr>
+          <w:b/>
+          <w:bCs/>
+          <w:color w:val="002060"/>
+          <w:highlight w:val="yellow"/>
+        </w:rPr>
+        <w:t>e.emp_name</w:t>
+      </w:r>
+      <w:proofErr w:type="spellEnd"/>
+      <w:r>
+        <w:rPr>
+          <w:b/>
+          <w:bCs/>
+          <w:color w:val="002060"/>
+          <w:highlight w:val="yellow"/>
+        </w:rPr>
+        <w:t xml:space="preserve">, </w:t>
+      </w:r>
+      <w:proofErr w:type="spellStart"/>
+      <w:r>
+        <w:rPr>
+          <w:b/>
+          <w:bCs/>
+          <w:color w:val="002060"/>
+          <w:highlight w:val="yellow"/>
+        </w:rPr>
+        <w:t>d.dept_name</w:t>
+      </w:r>
+      <w:proofErr w:type="spellEnd"/>
+    </w:p>
+    <w:p>
+      <w:pPr>
+        <w:rPr>
+          <w:b/>
+          <w:bCs/>
+          <w:color w:val="002060"/>
+          <w:highlight w:val="yellow"/>
+        </w:rPr>
+      </w:pPr>
+      <w:r>
+        <w:rPr>
+          <w:b/>
+          <w:bCs/>
+          <w:color w:val="002060"/>
+          <w:highlight w:val="yellow"/>
+        </w:rPr>
+        <w:t xml:space="preserve">from </w:t>
+      </w:r>
+      <w:proofErr w:type="spellStart"/>
+      <w:r>
+        <w:rPr>
+          <w:b/>
+          <w:bCs/>
+          <w:color w:val="002060"/>
+          <w:highlight w:val="yellow"/>
+        </w:rPr>
+        <w:t>JEmployee</w:t>
+      </w:r>
+      <w:proofErr w:type="spellEnd"/>
+      <w:r>
+        <w:rPr>
+          <w:b/>
+          <w:bCs/>
+          <w:color w:val="002060"/>
+          <w:highlight w:val="yellow"/>
+        </w:rPr>
+        <w:t xml:space="preserve"> e</w:t>
+      </w:r>
+    </w:p>
+    <w:p>
+      <w:pPr>
+        <w:rPr>
+          <w:b/>
+          <w:bCs/>
+          <w:color w:val="002060"/>
+          <w:highlight w:val="yellow"/>
+        </w:rPr>
+      </w:pPr>
+      <w:r>
+        <w:rPr>
+          <w:b/>
+          <w:bCs/>
+          <w:color w:val="002060"/>
+          <w:highlight w:val="yellow"/>
+        </w:rPr>
+        <w:t xml:space="preserve">full join </w:t>
+      </w:r>
+      <w:proofErr w:type="spellStart"/>
+      <w:r>
+        <w:rPr>
+          <w:b/>
+          <w:bCs/>
+          <w:color w:val="002060"/>
+          <w:highlight w:val="yellow"/>
+        </w:rPr>
+        <w:t>JDepartment</w:t>
+      </w:r>
+      <w:proofErr w:type="spellEnd"/>
+      <w:r>
+        <w:rPr>
+          <w:b/>
+          <w:bCs/>
+          <w:color w:val="002060"/>
+          <w:highlight w:val="yellow"/>
+        </w:rPr>
+        <w:t xml:space="preserve"> d </w:t>
+      </w:r>
+    </w:p>
+    <w:p>
+      <w:pPr>
+        <w:rPr>
+          <w:b/>
+          <w:bCs/>
+        </w:rPr>
+      </w:pPr>
+      <w:r>
+        <w:rPr>
+          <w:b/>
+          <w:bCs/>
+          <w:color w:val="002060"/>
+          <w:highlight w:val="yellow"/>
+        </w:rPr>
+        <w:t xml:space="preserve">on </w:t>
+      </w:r>
+      <w:proofErr w:type="spellStart"/>
+      <w:r>
+        <w:rPr>
+          <w:b/>
+          <w:bCs/>
+          <w:color w:val="002060"/>
+          <w:highlight w:val="yellow"/>
+        </w:rPr>
+        <w:t>d.dept_id</w:t>
+      </w:r>
+      <w:proofErr w:type="spellEnd"/>
+      <w:r>
+        <w:rPr>
+          <w:b/>
+          <w:bCs/>
+          <w:color w:val="002060"/>
+          <w:highlight w:val="yellow"/>
+        </w:rPr>
+        <w:t xml:space="preserve"> = </w:t>
+      </w:r>
+      <w:proofErr w:type="spellStart"/>
+      <w:r>
+        <w:rPr>
+          <w:b/>
+          <w:bCs/>
+          <w:color w:val="002060"/>
+          <w:highlight w:val="yellow"/>
+        </w:rPr>
+        <w:t>e.dept_id</w:t>
+      </w:r>
+      <w:proofErr w:type="spellEnd"/>
+      <w:r>
+        <w:rPr>
+          <w:b/>
+          <w:bCs/>
+          <w:color w:val="002060"/>
+          <w:highlight w:val="yellow"/>
+        </w:rPr>
+        <w:t>;</w:t>
+      </w:r>
+    </w:p>
+    <w:p>
+      <w:r>
+        <w:rPr>
+          <w:noProof/>
+        </w:rPr>
+        <w:lastRenderedPageBreak/>
+        <w:drawing>
+          <wp:inline distT="0" distB="0" distL="0" distR="0" wp14:anchorId="761D854C" wp14:editId="465C0D26">
+            <wp:extent cx="5731510" cy="3222625"/>
+            <wp:effectExtent l="0" t="0" r="2540" b="0"/>
+            <wp:docPr id="5" name="Picture 5"/>
+            <wp:cNvGraphicFramePr>
+              <a:graphicFrameLocks xmlns:a="http://schemas.openxmlformats.org/drawingml/2006/main" noChangeAspect="1"/>
+            </wp:cNvGraphicFramePr>
+            <a:graphic xmlns:a="http://schemas.openxmlformats.org/drawingml/2006/main">
+              <a:graphicData uri="http://schemas.openxmlformats.org/drawingml/2006/picture">
+                <pic:pic xmlns:pic="http://schemas.openxmlformats.org/drawingml/2006/picture">
+                  <pic:nvPicPr>
+                    <pic:cNvPr id="1" name=""/>
+                    <pic:cNvPicPr/>
+                  </pic:nvPicPr>
+                  <pic:blipFill>
+                    <a:blip r:embed="rId9"/>
+                    <a:stretch>
+                      <a:fillRect/>
+                    </a:stretch>
+                  </pic:blipFill>
+                  <pic:spPr>
+                    <a:xfrm>
+                      <a:off x="0" y="0"/>
+                      <a:ext cx="5731510" cy="3222625"/>
+                    </a:xfrm>
+                    <a:prstGeom prst="rect">
+                      <a:avLst/>
+                    </a:prstGeom>
+                  </pic:spPr>
+                </pic:pic>
+              </a:graphicData>
+            </a:graphic>
+          </wp:inline>
+        </w:drawing>
+      </w:r>
+    </w:p>
+    <w:p>
+      <w:pPr>
+        <w:pStyle w:val="Heading1"/>
+        <w:rPr>
+          <w:rFonts w:ascii="Times New Roman" w:hAnsi="Times New Roman" w:cs="Times New Roman"/>
+          <w:sz w:val="24"/>
+          <w:szCs w:val="24"/>
+        </w:rPr>
+      </w:pPr>
+      <w:r>
+        <w:rPr>
+          <w:rFonts w:ascii="Times New Roman" w:hAnsi="Times New Roman" w:cs="Times New Roman"/>
+          <w:sz w:val="24"/>
+          <w:szCs w:val="24"/>
+        </w:rPr>
+        <w:t>C</w:t>
+      </w:r>
+      <w:r>
+        <w:rPr>
+          <w:rFonts w:ascii="Times New Roman" w:hAnsi="Times New Roman" w:cs="Times New Roman"/>
+          <w:sz w:val="24"/>
+          <w:szCs w:val="24"/>
+        </w:rPr>
+        <w:t>ross</w:t>
+      </w:r>
+      <w:r>
+        <w:rPr>
+          <w:rFonts w:ascii="Times New Roman" w:hAnsi="Times New Roman" w:cs="Times New Roman"/>
+          <w:sz w:val="24"/>
+          <w:szCs w:val="24"/>
+        </w:rPr>
+        <w:t xml:space="preserve"> J</w:t>
+      </w:r>
+      <w:r>
+        <w:rPr>
+          <w:rFonts w:ascii="Times New Roman" w:hAnsi="Times New Roman" w:cs="Times New Roman"/>
+          <w:sz w:val="24"/>
+          <w:szCs w:val="24"/>
+        </w:rPr>
+        <w:t>oin</w:t>
+      </w:r>
+      <w:r>
+        <w:rPr>
+          <w:rFonts w:ascii="Times New Roman" w:hAnsi="Times New Roman" w:cs="Times New Roman"/>
+          <w:sz w:val="24"/>
+          <w:szCs w:val="24"/>
+        </w:rPr>
+        <w:t xml:space="preserve"> [Cartesian Product]</w:t>
+      </w:r>
+    </w:p>
+    <w:p>
+      <w:pPr>
+        <w:pStyle w:val="Heading2"/>
+        <w:rPr>
+          <w:rFonts w:ascii="Times New Roman" w:hAnsi="Times New Roman" w:cs="Times New Roman"/>
+          <w:sz w:val="24"/>
+          <w:szCs w:val="24"/>
+        </w:rPr>
+      </w:pPr>
+      <w:r>
+        <w:rPr>
+          <w:rFonts w:ascii="Times New Roman" w:hAnsi="Times New Roman" w:cs="Times New Roman"/>
+          <w:sz w:val="24"/>
+          <w:szCs w:val="24"/>
+        </w:rPr>
+        <w:t>Write a query to fetch the employee</w:t>
+      </w:r>
+      <w:r>
+        <w:rPr>
+          <w:rFonts w:ascii="Times New Roman" w:hAnsi="Times New Roman" w:cs="Times New Roman"/>
+          <w:sz w:val="24"/>
+          <w:szCs w:val="24"/>
+        </w:rPr>
+        <w:t>’s</w:t>
+      </w:r>
+      <w:r>
+        <w:rPr>
+          <w:rFonts w:ascii="Times New Roman" w:hAnsi="Times New Roman" w:cs="Times New Roman"/>
+          <w:sz w:val="24"/>
+          <w:szCs w:val="24"/>
+        </w:rPr>
+        <w:t xml:space="preserve"> name and their corresponding department name.</w:t>
+      </w:r>
+      <w:r>
+        <w:rPr>
+          <w:rFonts w:ascii="Times New Roman" w:hAnsi="Times New Roman" w:cs="Times New Roman"/>
+          <w:sz w:val="24"/>
+          <w:szCs w:val="24"/>
+        </w:rPr>
+        <w:t xml:space="preserve"> </w:t>
+      </w:r>
+      <w:r>
+        <w:rPr>
+          <w:rFonts w:ascii="Times New Roman" w:hAnsi="Times New Roman" w:cs="Times New Roman"/>
+          <w:sz w:val="24"/>
+          <w:szCs w:val="24"/>
+        </w:rPr>
+        <w:t>Also make sure to display the company name and the company location corresponding to</w:t>
+      </w:r>
+      <w:r>
+        <w:rPr>
+          <w:rFonts w:ascii="Times New Roman" w:hAnsi="Times New Roman" w:cs="Times New Roman"/>
+          <w:sz w:val="24"/>
+          <w:szCs w:val="24"/>
+        </w:rPr>
+        <w:t xml:space="preserve"> </w:t>
+      </w:r>
+      <w:r>
+        <w:rPr>
+          <w:rFonts w:ascii="Times New Roman" w:hAnsi="Times New Roman" w:cs="Times New Roman"/>
+          <w:sz w:val="24"/>
+          <w:szCs w:val="24"/>
+        </w:rPr>
+        <w:t>each employee.</w:t>
+      </w:r>
+    </w:p>
+    <w:p/>
+    <w:p>
+      <w:pPr>
+        <w:rPr>
+          <w:b/>
+          <w:bCs/>
+          <w:color w:val="002060"/>
+          <w:highlight w:val="yellow"/>
+        </w:rPr>
+      </w:pPr>
+      <w:r>
+        <w:rPr>
+          <w:b/>
+          <w:bCs/>
+          <w:color w:val="002060"/>
+          <w:highlight w:val="yellow"/>
+        </w:rPr>
+        <w:t xml:space="preserve">select </w:t>
+      </w:r>
+      <w:proofErr w:type="spellStart"/>
+      <w:r>
+        <w:rPr>
+          <w:b/>
+          <w:bCs/>
+          <w:color w:val="002060"/>
+          <w:highlight w:val="yellow"/>
+        </w:rPr>
+        <w:t>e.emp_name</w:t>
+      </w:r>
+      <w:proofErr w:type="spellEnd"/>
+      <w:r>
+        <w:rPr>
+          <w:b/>
+          <w:bCs/>
+          <w:color w:val="002060"/>
+          <w:highlight w:val="yellow"/>
+        </w:rPr>
+        <w:t xml:space="preserve">, </w:t>
+      </w:r>
+      <w:proofErr w:type="spellStart"/>
+      <w:r>
+        <w:rPr>
+          <w:b/>
+          <w:bCs/>
+          <w:color w:val="002060"/>
+          <w:highlight w:val="yellow"/>
+        </w:rPr>
+        <w:t>d.dept_name</w:t>
+      </w:r>
+      <w:proofErr w:type="spellEnd"/>
+      <w:r>
+        <w:rPr>
+          <w:b/>
+          <w:bCs/>
+          <w:color w:val="002060"/>
+          <w:highlight w:val="yellow"/>
+        </w:rPr>
+        <w:t xml:space="preserve">, </w:t>
+      </w:r>
+      <w:proofErr w:type="spellStart"/>
+      <w:r>
+        <w:rPr>
+          <w:b/>
+          <w:bCs/>
+          <w:color w:val="002060"/>
+          <w:highlight w:val="yellow"/>
+        </w:rPr>
+        <w:t>c.company_name</w:t>
+      </w:r>
+      <w:proofErr w:type="spellEnd"/>
+      <w:r>
+        <w:rPr>
+          <w:b/>
+          <w:bCs/>
+          <w:color w:val="002060"/>
+          <w:highlight w:val="yellow"/>
+        </w:rPr>
+        <w:t xml:space="preserve">, </w:t>
+      </w:r>
+      <w:proofErr w:type="spellStart"/>
+      <w:r>
+        <w:rPr>
+          <w:b/>
+          <w:bCs/>
+          <w:color w:val="002060"/>
+          <w:highlight w:val="yellow"/>
+        </w:rPr>
+        <w:t>c.location</w:t>
+      </w:r>
+      <w:proofErr w:type="spellEnd"/>
+    </w:p>
+    <w:p>
+      <w:pPr>
+        <w:rPr>
+          <w:b/>
+          <w:bCs/>
+          <w:color w:val="002060"/>
+          <w:highlight w:val="yellow"/>
+        </w:rPr>
+      </w:pPr>
+      <w:r>
+        <w:rPr>
+          <w:b/>
+          <w:bCs/>
+          <w:color w:val="002060"/>
+          <w:highlight w:val="yellow"/>
+        </w:rPr>
+        <w:t xml:space="preserve">from </w:t>
+      </w:r>
+      <w:proofErr w:type="spellStart"/>
+      <w:r>
+        <w:rPr>
+          <w:b/>
+          <w:bCs/>
+          <w:color w:val="002060"/>
+          <w:highlight w:val="yellow"/>
+        </w:rPr>
+        <w:t>JEmployee</w:t>
+      </w:r>
+      <w:proofErr w:type="spellEnd"/>
+      <w:r>
+        <w:rPr>
+          <w:b/>
+          <w:bCs/>
+          <w:color w:val="002060"/>
+          <w:highlight w:val="yellow"/>
+        </w:rPr>
+        <w:t xml:space="preserve"> e</w:t>
+      </w:r>
+    </w:p>
+    <w:p>
+      <w:pPr>
+        <w:rPr>
+          <w:b/>
+          <w:bCs/>
+          <w:color w:val="002060"/>
+          <w:highlight w:val="yellow"/>
+        </w:rPr>
+      </w:pPr>
+      <w:r>
+        <w:rPr>
+          <w:b/>
+          <w:bCs/>
+          <w:color w:val="002060"/>
+          <w:highlight w:val="yellow"/>
+        </w:rPr>
+        <w:t xml:space="preserve">join </w:t>
+      </w:r>
+      <w:proofErr w:type="spellStart"/>
+      <w:r>
+        <w:rPr>
+          <w:b/>
+          <w:bCs/>
+          <w:color w:val="002060"/>
+          <w:highlight w:val="yellow"/>
+        </w:rPr>
+        <w:t>JDepartment</w:t>
+      </w:r>
+      <w:proofErr w:type="spellEnd"/>
+      <w:r>
+        <w:rPr>
+          <w:b/>
+          <w:bCs/>
+          <w:color w:val="002060"/>
+          <w:highlight w:val="yellow"/>
+        </w:rPr>
+        <w:t xml:space="preserve"> d</w:t>
+      </w:r>
+    </w:p>
+    <w:p>
+      <w:pPr>
+        <w:rPr>
+          <w:b/>
+          <w:bCs/>
+          <w:color w:val="002060"/>
+          <w:highlight w:val="yellow"/>
+        </w:rPr>
+      </w:pPr>
+      <w:r>
+        <w:rPr>
+          <w:b/>
+          <w:bCs/>
+          <w:color w:val="002060"/>
+          <w:highlight w:val="yellow"/>
+        </w:rPr>
+        <w:t xml:space="preserve">on </w:t>
+      </w:r>
+      <w:proofErr w:type="spellStart"/>
+      <w:r>
+        <w:rPr>
+          <w:b/>
+          <w:bCs/>
+          <w:color w:val="002060"/>
+          <w:highlight w:val="yellow"/>
+        </w:rPr>
+        <w:t>e.dept_id</w:t>
+      </w:r>
+      <w:proofErr w:type="spellEnd"/>
+      <w:r>
+        <w:rPr>
+          <w:b/>
+          <w:bCs/>
+          <w:color w:val="002060"/>
+          <w:highlight w:val="yellow"/>
+        </w:rPr>
+        <w:t xml:space="preserve"> = </w:t>
+      </w:r>
+      <w:proofErr w:type="spellStart"/>
+      <w:r>
+        <w:rPr>
+          <w:b/>
+          <w:bCs/>
+          <w:color w:val="002060"/>
+          <w:highlight w:val="yellow"/>
+        </w:rPr>
+        <w:t>d.dept_id</w:t>
+      </w:r>
+      <w:proofErr w:type="spellEnd"/>
+    </w:p>
+    <w:p>
+      <w:pPr>
+        <w:rPr>
+          <w:b/>
+          <w:bCs/>
+          <w:color w:val="002060"/>
+        </w:rPr>
+      </w:pPr>
+      <w:r>
+        <w:rPr>
+          <w:b/>
+          <w:bCs/>
+          <w:color w:val="002060"/>
+          <w:highlight w:val="yellow"/>
+        </w:rPr>
+        <w:t xml:space="preserve">cross join </w:t>
+      </w:r>
+      <w:proofErr w:type="spellStart"/>
+      <w:r>
+        <w:rPr>
+          <w:b/>
+          <w:bCs/>
+          <w:color w:val="002060"/>
+          <w:highlight w:val="yellow"/>
+        </w:rPr>
+        <w:t>JCompany</w:t>
+      </w:r>
+      <w:proofErr w:type="spellEnd"/>
+      <w:r>
+        <w:rPr>
+          <w:b/>
+          <w:bCs/>
+          <w:color w:val="002060"/>
+          <w:highlight w:val="yellow"/>
+        </w:rPr>
+        <w:t xml:space="preserve"> c;</w:t>
+      </w:r>
+    </w:p>
+    <w:p>
+      <w:r>
+        <w:rPr>
+          <w:noProof/>
+        </w:rPr>
+        <w:lastRenderedPageBreak/>
+        <w:drawing>
+          <wp:inline distT="0" distB="0" distL="0" distR="0" wp14:anchorId="10AD83F3" wp14:editId="2F99E478">
+            <wp:extent cx="5731510" cy="3222625"/>
+            <wp:effectExtent l="0" t="0" r="2540" b="0"/>
+            <wp:docPr id="6" name="Picture 6"/>
+            <wp:cNvGraphicFramePr>
+              <a:graphicFrameLocks xmlns:a="http://schemas.openxmlformats.org/drawingml/2006/main" noChangeAspect="1"/>
+            </wp:cNvGraphicFramePr>
+            <a:graphic xmlns:a="http://schemas.openxmlformats.org/drawingml/2006/main">
+              <a:graphicData uri="http://schemas.openxmlformats.org/drawingml/2006/picture">
+                <pic:pic xmlns:pic="http://schemas.openxmlformats.org/drawingml/2006/picture">
+                  <pic:nvPicPr>
+                    <pic:cNvPr id="1" name=""/>
+                    <pic:cNvPicPr/>
+                  </pic:nvPicPr>
+                  <pic:blipFill>
+                    <a:blip r:embed="rId10"/>
+                    <a:stretch>
+                      <a:fillRect/>
+                    </a:stretch>
+                  </pic:blipFill>
+                  <pic:spPr>
+                    <a:xfrm>
+                      <a:off x="0" y="0"/>
+                      <a:ext cx="5731510" cy="3222625"/>
+                    </a:xfrm>
+                    <a:prstGeom prst="rect">
+                      <a:avLst/>
+                    </a:prstGeom>
+                  </pic:spPr>
+                </pic:pic>
+              </a:graphicData>
+            </a:graphic>
+          </wp:inline>
+        </w:drawing>
+      </w:r>
+    </w:p>
+    <w:p>
+      <w:pPr>
+        <w:pStyle w:val="Heading1"/>
+        <w:rPr>
+          <w:rFonts w:ascii="Times New Roman" w:hAnsi="Times New Roman" w:cs="Times New Roman"/>
+          <w:sz w:val="24"/>
+          <w:szCs w:val="24"/>
+        </w:rPr>
+      </w:pPr>
+      <w:r>
+        <w:rPr>
+          <w:rFonts w:ascii="Times New Roman" w:hAnsi="Times New Roman" w:cs="Times New Roman"/>
+          <w:sz w:val="24"/>
+          <w:szCs w:val="24"/>
+        </w:rPr>
+        <w:t>Natural Join</w:t>
+      </w:r>
+    </w:p>
+    <w:p>
+      <w:pPr>
+        <w:rPr>
+          <w:b/>
+          <w:bCs/>
+        </w:rPr>
+      </w:pPr>
+      <w:r>
+        <w:rPr>
+          <w:b/>
+          <w:bCs/>
+          <w:highlight w:val="yellow"/>
+        </w:rPr>
+        <w:t>NATURAL JOIN [SQL will decide what the join condition] - Highly Not Recommended</w:t>
+      </w:r>
+    </w:p>
+    <w:p>
+      <w:pPr>
+        <w:rPr>
+          <w:b/>
+          <w:bCs/>
+          <w:color w:val="002060"/>
+          <w:highlight w:val="yellow"/>
+        </w:rPr>
+      </w:pPr>
+      <w:r>
+        <w:rPr>
+          <w:b/>
+          <w:bCs/>
+          <w:color w:val="002060"/>
+          <w:highlight w:val="yellow"/>
+        </w:rPr>
+        <w:t xml:space="preserve">select </w:t>
+      </w:r>
+      <w:proofErr w:type="spellStart"/>
+      <w:r>
+        <w:rPr>
+          <w:b/>
+          <w:bCs/>
+          <w:color w:val="002060"/>
+          <w:highlight w:val="yellow"/>
+        </w:rPr>
+        <w:t>e.emp_name</w:t>
+      </w:r>
+      <w:proofErr w:type="spellEnd"/>
+      <w:r>
+        <w:rPr>
+          <w:b/>
+          <w:bCs/>
+          <w:color w:val="002060"/>
+          <w:highlight w:val="yellow"/>
+        </w:rPr>
+        <w:t xml:space="preserve">, </w:t>
+      </w:r>
+      <w:proofErr w:type="spellStart"/>
+      <w:r>
+        <w:rPr>
+          <w:b/>
+          <w:bCs/>
+          <w:color w:val="002060"/>
+          <w:highlight w:val="yellow"/>
+        </w:rPr>
+        <w:t>d.dept_name</w:t>
+      </w:r>
+      <w:proofErr w:type="spellEnd"/>
+    </w:p>
+    <w:p>
+      <w:pPr>
+        <w:rPr>
+          <w:b/>
+          <w:bCs/>
+          <w:color w:val="002060"/>
+          <w:highlight w:val="yellow"/>
+        </w:rPr>
+      </w:pPr>
+      <w:r>
+        <w:rPr>
+          <w:b/>
+          <w:bCs/>
+          <w:color w:val="002060"/>
+          <w:highlight w:val="yellow"/>
+        </w:rPr>
+        <w:t xml:space="preserve">from </w:t>
+      </w:r>
+      <w:proofErr w:type="spellStart"/>
+      <w:r>
+        <w:rPr>
+          <w:b/>
+          <w:bCs/>
+          <w:color w:val="002060"/>
+          <w:highlight w:val="yellow"/>
+        </w:rPr>
+        <w:t>JEmployee</w:t>
+      </w:r>
+      <w:proofErr w:type="spellEnd"/>
+      <w:r>
+        <w:rPr>
+          <w:b/>
+          <w:bCs/>
+          <w:color w:val="002060"/>
+          <w:highlight w:val="yellow"/>
+        </w:rPr>
+        <w:t xml:space="preserve"> e</w:t>
+      </w:r>
+    </w:p>
+    <w:p>
+      <w:pPr>
+        <w:rPr>
+          <w:b/>
+          <w:bCs/>
+          <w:color w:val="002060"/>
+        </w:rPr>
+      </w:pPr>
+      <w:r>
+        <w:rPr>
+          <w:b/>
+          <w:bCs/>
+          <w:color w:val="002060"/>
+          <w:highlight w:val="yellow"/>
+        </w:rPr>
+        <w:t xml:space="preserve">natural join </w:t>
+      </w:r>
+      <w:proofErr w:type="spellStart"/>
+      <w:r>
+        <w:rPr>
+          <w:b/>
+          <w:bCs/>
+          <w:color w:val="002060"/>
+          <w:highlight w:val="yellow"/>
+        </w:rPr>
+        <w:t>JDepartment</w:t>
+      </w:r>
+      <w:proofErr w:type="spellEnd"/>
+      <w:r>
+        <w:rPr>
+          <w:b/>
+          <w:bCs/>
+          <w:color w:val="002060"/>
+          <w:highlight w:val="yellow"/>
+        </w:rPr>
+        <w:t xml:space="preserve"> d;</w:t>
+      </w:r>
+    </w:p>
+    <w:p>
+      <w:r>
+        <w:rPr>
+          <w:noProof/>
+        </w:rPr>
+        <w:drawing>
+          <wp:inline distT="0" distB="0" distL="0" distR="0" wp14:anchorId="432B7C3A" wp14:editId="2CC660E2">
+            <wp:extent cx="5731510" cy="3222625"/>
+            <wp:effectExtent l="0" t="0" r="2540" b="0"/>
+            <wp:docPr id="7" name="Picture 7"/>
+            <wp:cNvGraphicFramePr>
+              <a:graphicFrameLocks xmlns:a="http://schemas.openxmlformats.org/drawingml/2006/main" noChangeAspect="1"/>
+            </wp:cNvGraphicFramePr>
+            <a:graphic xmlns:a="http://schemas.openxmlformats.org/drawingml/2006/main">
+              <a:graphicData uri="http://schemas.openxmlformats.org/drawingml/2006/picture">
+                <pic:pic xmlns:pic="http://schemas.openxmlformats.org/drawingml/2006/picture">
+                  <pic:nvPicPr>
+                    <pic:cNvPr id="1" name=""/>
+                    <pic:cNvPicPr/>
+                  </pic:nvPicPr>
+                  <pic:blipFill>
+                    <a:blip r:embed="rId11"/>
+                    <a:stretch>
+                      <a:fillRect/>
+                    </a:stretch>
+                  </pic:blipFill>
+                  <pic:spPr>
+                    <a:xfrm>
+                      <a:off x="0" y="0"/>
+                      <a:ext cx="5731510" cy="3222625"/>
+                    </a:xfrm>
+                    <a:prstGeom prst="rect">
+                      <a:avLst/>
+                    </a:prstGeom>
+                  </pic:spPr>
+                </pic:pic>
+              </a:graphicData>
+            </a:graphic>
+          </wp:inline>
+        </w:drawing>
+      </w:r>
+    </w:p>
+    <w:p>
+      <w:r>
+        <w:rPr>
+          <w:rStyle w:val="Heading1Char"/>
+          <w:rFonts w:ascii="Times New Roman" w:hAnsi="Times New Roman" w:cs="Times New Roman"/>
+          <w:sz w:val="24"/>
+          <w:szCs w:val="24"/>
+        </w:rPr>
+        <w:t>Self</w:t>
+      </w:r>
+      <w:r>
+        <w:rPr>
+          <w:rStyle w:val="Heading1Char"/>
+          <w:rFonts w:ascii="Times New Roman" w:hAnsi="Times New Roman" w:cs="Times New Roman"/>
+          <w:sz w:val="24"/>
+          <w:szCs w:val="24"/>
+        </w:rPr>
+        <w:t>-</w:t>
+      </w:r>
+      <w:r>
+        <w:rPr>
+          <w:rStyle w:val="Heading1Char"/>
+          <w:rFonts w:ascii="Times New Roman" w:hAnsi="Times New Roman" w:cs="Times New Roman"/>
+          <w:sz w:val="24"/>
+          <w:szCs w:val="24"/>
+        </w:rPr>
+        <w:t>Join</w:t>
+      </w:r>
+      <w:r>
+        <w:t xml:space="preserve"> [When we join a table to itself]</w:t>
+      </w:r>
+    </w:p>
+    <w:p>
+      <w:pPr>
+        <w:pStyle w:val="Heading2"/>
+        <w:rPr>
+          <w:rFonts w:ascii="Times New Roman" w:hAnsi="Times New Roman" w:cs="Times New Roman"/>
+          <w:sz w:val="24"/>
+          <w:szCs w:val="24"/>
+        </w:rPr>
+      </w:pPr>
+      <w:r>
+        <w:rPr>
+          <w:rFonts w:ascii="Times New Roman" w:hAnsi="Times New Roman" w:cs="Times New Roman"/>
+          <w:sz w:val="24"/>
+          <w:szCs w:val="24"/>
+        </w:rPr>
+        <w:lastRenderedPageBreak/>
+        <w:t xml:space="preserve">Write a query to fetch the </w:t>
+      </w:r>
+      <w:r>
+        <w:rPr>
+          <w:rFonts w:ascii="Times New Roman" w:hAnsi="Times New Roman" w:cs="Times New Roman"/>
+          <w:sz w:val="24"/>
+          <w:szCs w:val="24"/>
+        </w:rPr>
+        <w:t>child’s</w:t>
+      </w:r>
+      <w:r>
+        <w:rPr>
+          <w:rFonts w:ascii="Times New Roman" w:hAnsi="Times New Roman" w:cs="Times New Roman"/>
+          <w:sz w:val="24"/>
+          <w:szCs w:val="24"/>
+        </w:rPr>
+        <w:t xml:space="preserve"> name and their age corresponding to their parent</w:t>
+      </w:r>
+      <w:r>
+        <w:rPr>
+          <w:rFonts w:ascii="Times New Roman" w:hAnsi="Times New Roman" w:cs="Times New Roman"/>
+          <w:sz w:val="24"/>
+          <w:szCs w:val="24"/>
+        </w:rPr>
+        <w:t>’s</w:t>
+      </w:r>
+      <w:r>
+        <w:rPr>
+          <w:rFonts w:ascii="Times New Roman" w:hAnsi="Times New Roman" w:cs="Times New Roman"/>
+          <w:sz w:val="24"/>
+          <w:szCs w:val="24"/>
+        </w:rPr>
+        <w:t xml:space="preserve"> </w:t>
+      </w:r>
+      <w:r>
+        <w:rPr>
+          <w:rFonts w:ascii="Times New Roman" w:hAnsi="Times New Roman" w:cs="Times New Roman"/>
+          <w:sz w:val="24"/>
+          <w:szCs w:val="24"/>
+        </w:rPr>
+        <w:t>name and parent age.</w:t>
+      </w:r>
+    </w:p>
+    <w:p/>
+    <w:p>
+      <w:pPr>
+        <w:rPr>
+          <w:b/>
+          <w:bCs/>
+          <w:color w:val="002060"/>
+          <w:highlight w:val="yellow"/>
+        </w:rPr>
+      </w:pPr>
+      <w:r>
+        <w:rPr>
+          <w:b/>
+          <w:bCs/>
+          <w:color w:val="002060"/>
+          <w:highlight w:val="yellow"/>
+        </w:rPr>
+        <w:t xml:space="preserve">select child.name as </w:t>
+      </w:r>
+      <w:proofErr w:type="spellStart"/>
+      <w:r>
+        <w:rPr>
+          <w:b/>
+          <w:bCs/>
+          <w:color w:val="002060"/>
+          <w:highlight w:val="yellow"/>
+        </w:rPr>
+        <w:t>child_name</w:t>
+      </w:r>
+      <w:proofErr w:type="spellEnd"/>
+      <w:r>
+        <w:rPr>
+          <w:b/>
+          <w:bCs/>
+          <w:color w:val="002060"/>
+          <w:highlight w:val="yellow"/>
+        </w:rPr>
+        <w:t xml:space="preserve">, </w:t>
+      </w:r>
+      <w:proofErr w:type="spellStart"/>
+      <w:r>
+        <w:rPr>
+          <w:b/>
+          <w:bCs/>
+          <w:color w:val="002060"/>
+          <w:highlight w:val="yellow"/>
+        </w:rPr>
+        <w:t>child.age</w:t>
+      </w:r>
+      <w:proofErr w:type="spellEnd"/>
+      <w:r>
+        <w:rPr>
+          <w:b/>
+          <w:bCs/>
+          <w:color w:val="002060"/>
+          <w:highlight w:val="yellow"/>
+        </w:rPr>
+        <w:t xml:space="preserve"> as </w:t>
+      </w:r>
+      <w:proofErr w:type="spellStart"/>
+      <w:r>
+        <w:rPr>
+          <w:b/>
+          <w:bCs/>
+          <w:color w:val="002060"/>
+          <w:highlight w:val="yellow"/>
+        </w:rPr>
+        <w:t>child_age</w:t>
+      </w:r>
+      <w:proofErr w:type="spellEnd"/>
+      <w:r>
+        <w:rPr>
+          <w:b/>
+          <w:bCs/>
+          <w:color w:val="002060"/>
+          <w:highlight w:val="yellow"/>
+        </w:rPr>
+        <w:t>,</w:t>
+      </w:r>
+    </w:p>
+    <w:p>
+      <w:pPr>
+        <w:rPr>
+          <w:b/>
+          <w:bCs/>
+          <w:color w:val="002060"/>
+          <w:highlight w:val="yellow"/>
+        </w:rPr>
+      </w:pPr>
+      <w:r>
+        <w:rPr>
+          <w:b/>
+          <w:bCs/>
+          <w:color w:val="002060"/>
+          <w:highlight w:val="yellow"/>
+        </w:rPr>
+        <w:t xml:space="preserve">parent.name as </w:t>
+      </w:r>
+      <w:proofErr w:type="spellStart"/>
+      <w:r>
+        <w:rPr>
+          <w:b/>
+          <w:bCs/>
+          <w:color w:val="002060"/>
+          <w:highlight w:val="yellow"/>
+        </w:rPr>
+        <w:t>parent_name</w:t>
+      </w:r>
+      <w:proofErr w:type="spellEnd"/>
+      <w:r>
+        <w:rPr>
+          <w:b/>
+          <w:bCs/>
+          <w:color w:val="002060"/>
+          <w:highlight w:val="yellow"/>
+        </w:rPr>
+        <w:t xml:space="preserve">, </w:t>
+      </w:r>
+      <w:proofErr w:type="spellStart"/>
+      <w:r>
+        <w:rPr>
+          <w:b/>
+          <w:bCs/>
+          <w:color w:val="002060"/>
+          <w:highlight w:val="yellow"/>
+        </w:rPr>
+        <w:t>parent.age</w:t>
+      </w:r>
+      <w:proofErr w:type="spellEnd"/>
+      <w:r>
+        <w:rPr>
+          <w:b/>
+          <w:bCs/>
+          <w:color w:val="002060"/>
+          <w:highlight w:val="yellow"/>
+        </w:rPr>
+        <w:t xml:space="preserve"> as </w:t>
+      </w:r>
+      <w:proofErr w:type="spellStart"/>
+      <w:r>
+        <w:rPr>
+          <w:b/>
+          <w:bCs/>
+          <w:color w:val="002060"/>
+          <w:highlight w:val="yellow"/>
+        </w:rPr>
+        <w:t>parent_age</w:t>
+      </w:r>
+      <w:proofErr w:type="spellEnd"/>
+    </w:p>
+    <w:p>
+      <w:pPr>
+        <w:rPr>
+          <w:b/>
+          <w:bCs/>
+          <w:color w:val="002060"/>
+          <w:highlight w:val="yellow"/>
+        </w:rPr>
+      </w:pPr>
+      <w:r>
+        <w:rPr>
+          <w:b/>
+          <w:bCs/>
+          <w:color w:val="002060"/>
+          <w:highlight w:val="yellow"/>
+        </w:rPr>
+        <w:t>from family as child</w:t>
+      </w:r>
+    </w:p>
+    <w:p>
+      <w:pPr>
+        <w:rPr>
+          <w:b/>
+          <w:bCs/>
+          <w:color w:val="002060"/>
+          <w:highlight w:val="yellow"/>
+        </w:rPr>
+      </w:pPr>
+      <w:r>
+        <w:rPr>
+          <w:b/>
+          <w:bCs/>
+          <w:color w:val="002060"/>
+          <w:highlight w:val="yellow"/>
+        </w:rPr>
+        <w:t xml:space="preserve">join family as parent </w:t>
+      </w:r>
+    </w:p>
+    <w:p>
+      <w:pPr>
+        <w:rPr>
+          <w:b/>
+          <w:bCs/>
+          <w:color w:val="002060"/>
+        </w:rPr>
+      </w:pPr>
+      <w:r>
+        <w:rPr>
+          <w:b/>
+          <w:bCs/>
+          <w:color w:val="002060"/>
+          <w:highlight w:val="yellow"/>
+        </w:rPr>
+        <w:t xml:space="preserve">on </w:t>
+      </w:r>
+      <w:proofErr w:type="spellStart"/>
+      <w:r>
+        <w:rPr>
+          <w:b/>
+          <w:bCs/>
+          <w:color w:val="002060"/>
+          <w:highlight w:val="yellow"/>
+        </w:rPr>
+        <w:t>child.parent_id</w:t>
+      </w:r>
+      <w:proofErr w:type="spellEnd"/>
+      <w:r>
+        <w:rPr>
+          <w:b/>
+          <w:bCs/>
+          <w:color w:val="002060"/>
+          <w:highlight w:val="yellow"/>
+        </w:rPr>
+        <w:t xml:space="preserve"> = </w:t>
+      </w:r>
+      <w:proofErr w:type="spellStart"/>
+      <w:r>
+        <w:rPr>
+          <w:b/>
+          <w:bCs/>
+          <w:color w:val="002060"/>
+          <w:highlight w:val="yellow"/>
+        </w:rPr>
+        <w:t>parent.member_id</w:t>
+      </w:r>
+      <w:proofErr w:type="spellEnd"/>
+      <w:r>
+        <w:rPr>
+          <w:b/>
+          <w:bCs/>
+          <w:color w:val="002060"/>
+          <w:highlight w:val="yellow"/>
+        </w:rPr>
+        <w:t>;</w:t>
+      </w:r>
+    </w:p>
+    <w:p>
+      <w:r>
+        <w:rPr>
+          <w:noProof/>
+        </w:rPr>
+        <w:drawing>
+          <wp:inline distT="0" distB="0" distL="0" distR="0" wp14:anchorId="42BDA4FE" wp14:editId="46EC06CB">
+            <wp:extent cx="5731510" cy="3222625"/>
+            <wp:effectExtent l="0" t="0" r="2540" b="0"/>
+            <wp:docPr id="8" name="Picture 8"/>
+            <wp:cNvGraphicFramePr>
+              <a:graphicFrameLocks xmlns:a="http://schemas.openxmlformats.org/drawingml/2006/main" noChangeAspect="1"/>
+            </wp:cNvGraphicFramePr>
+            <a:graphic xmlns:a="http://schemas.openxmlformats.org/drawingml/2006/main">
+              <a:graphicData uri="http://schemas.openxmlformats.org/drawingml/2006/picture">
+                <pic:pic xmlns:pic="http://schemas.openxmlformats.org/drawingml/2006/picture">
+                  <pic:nvPicPr>
+                    <pic:cNvPr id="1" name=""/>
+                    <pic:cNvPicPr/>
+                  </pic:nvPicPr>
+                  <pic:blipFill>
+                    <a:blip r:embed="rId12"/>
                     <a:stretch>
                       <a:fillRect/>
                     </a:stretch>

</xml_diff>